<commit_message>
lab 4 and ZOO update
</commit_message>
<xml_diff>
--- a/ZOO/codes/opis tabel.docx
+++ b/ZOO/codes/opis tabel.docx
@@ -15,8 +15,13 @@
           <w:numId w:val="1"/>
         </w:numPr>
       </w:pPr>
-      <w:r>
-        <w:t>Contract_type_id – id rekordu</w:t>
+      <w:proofErr w:type="spellStart"/>
+      <w:r>
+        <w:t>Contract_type_id</w:t>
+      </w:r>
+      <w:proofErr w:type="spellEnd"/>
+      <w:r>
+        <w:t xml:space="preserve"> – id rekordu</w:t>
       </w:r>
     </w:p>
     <w:p>
@@ -27,8 +32,13 @@
           <w:numId w:val="1"/>
         </w:numPr>
       </w:pPr>
-      <w:r>
-        <w:t>Type_name – nazwa</w:t>
+      <w:proofErr w:type="spellStart"/>
+      <w:r>
+        <w:t>Type_name</w:t>
+      </w:r>
+      <w:proofErr w:type="spellEnd"/>
+      <w:r>
+        <w:t xml:space="preserve"> – nazwa</w:t>
       </w:r>
     </w:p>
     <w:p/>
@@ -48,9 +58,11 @@
           <w:numId w:val="4"/>
         </w:numPr>
       </w:pPr>
+      <w:proofErr w:type="spellStart"/>
       <w:r>
         <w:t>Position_code</w:t>
       </w:r>
+      <w:proofErr w:type="spellEnd"/>
       <w:r>
         <w:t xml:space="preserve"> – kod stanowiska</w:t>
       </w:r>
@@ -63,9 +75,11 @@
           <w:numId w:val="4"/>
         </w:numPr>
       </w:pPr>
+      <w:proofErr w:type="spellStart"/>
       <w:r>
         <w:t>Name</w:t>
       </w:r>
+      <w:proofErr w:type="spellEnd"/>
       <w:r>
         <w:t xml:space="preserve"> – nazwa</w:t>
       </w:r>
@@ -78,8 +92,13 @@
           <w:numId w:val="4"/>
         </w:numPr>
       </w:pPr>
-      <w:r>
-        <w:t>Min_salary – minimalna płaca na danym stanowisku</w:t>
+      <w:proofErr w:type="spellStart"/>
+      <w:r>
+        <w:t>Min_salary</w:t>
+      </w:r>
+      <w:proofErr w:type="spellEnd"/>
+      <w:r>
+        <w:t xml:space="preserve"> – minimalna płaca na danym stanowisku</w:t>
       </w:r>
       <w:r>
         <w:t xml:space="preserve"> (</w:t>
@@ -99,8 +118,13 @@
           <w:numId w:val="4"/>
         </w:numPr>
       </w:pPr>
-      <w:r>
-        <w:t>Max_salary – maksymalna płaca na danym stanowisku</w:t>
+      <w:proofErr w:type="spellStart"/>
+      <w:r>
+        <w:t>Max_salary</w:t>
+      </w:r>
+      <w:proofErr w:type="spellEnd"/>
+      <w:r>
+        <w:t xml:space="preserve"> – maksymalna płaca na danym stanowisku</w:t>
       </w:r>
       <w:r>
         <w:t xml:space="preserve"> (</w:t>
@@ -115,14 +139,35 @@
     <w:p/>
     <w:p>
       <w:r>
-        <w:t>TICKET_TYPES – tabela zawierająca spis dostępnych rodzajów biletów, ich ceny oraz okresy obowiązywania, w przypadku pustego pola valid_to jest to bilet aktualnie obowiązujący</w:t>
+        <w:t xml:space="preserve">TICKET_TYPES – tabela zawierająca spis dostępnych rodzajów biletów, ich ceny oraz okresy obowiązywania, w przypadku pustego pola </w:t>
+      </w:r>
+      <w:proofErr w:type="spellStart"/>
+      <w:r>
+        <w:t>valid_to</w:t>
+      </w:r>
+      <w:proofErr w:type="spellEnd"/>
+      <w:r>
+        <w:t xml:space="preserve"> jest to bilet aktualnie obowiązujący</w:t>
       </w:r>
       <w:r>
         <w:t>. Kluczem głównym w tabeli j</w:t>
       </w:r>
       <w:r>
-        <w:t>est ticket_type_id + valid_from</w:t>
-      </w:r>
+        <w:t xml:space="preserve">est </w:t>
+      </w:r>
+      <w:proofErr w:type="spellStart"/>
+      <w:r>
+        <w:t>ticket_type_id</w:t>
+      </w:r>
+      <w:proofErr w:type="spellEnd"/>
+      <w:r>
+        <w:t xml:space="preserve"> + </w:t>
+      </w:r>
+      <w:proofErr w:type="spellStart"/>
+      <w:r>
+        <w:t>valid_from</w:t>
+      </w:r>
+      <w:proofErr w:type="spellEnd"/>
     </w:p>
     <w:p>
       <w:pPr>
@@ -132,8 +177,13 @@
           <w:numId w:val="5"/>
         </w:numPr>
       </w:pPr>
-      <w:r>
-        <w:t>Ticket_type_id – id rekordu</w:t>
+      <w:proofErr w:type="spellStart"/>
+      <w:r>
+        <w:t>Ticket_type_id</w:t>
+      </w:r>
+      <w:proofErr w:type="spellEnd"/>
+      <w:r>
+        <w:t xml:space="preserve"> – id rekordu</w:t>
       </w:r>
     </w:p>
     <w:p>
@@ -144,8 +194,13 @@
           <w:numId w:val="5"/>
         </w:numPr>
       </w:pPr>
-      <w:r>
-        <w:t>Type_name – nazwa biletu</w:t>
+      <w:proofErr w:type="spellStart"/>
+      <w:r>
+        <w:t>Type_name</w:t>
+      </w:r>
+      <w:proofErr w:type="spellEnd"/>
+      <w:r>
+        <w:t xml:space="preserve"> – nazwa biletu</w:t>
       </w:r>
     </w:p>
     <w:p>
@@ -156,8 +211,13 @@
           <w:numId w:val="5"/>
         </w:numPr>
       </w:pPr>
-      <w:r>
-        <w:t>Price – cena</w:t>
+      <w:proofErr w:type="spellStart"/>
+      <w:r>
+        <w:t>Price</w:t>
+      </w:r>
+      <w:proofErr w:type="spellEnd"/>
+      <w:r>
+        <w:t xml:space="preserve"> – cena</w:t>
       </w:r>
     </w:p>
     <w:p>
@@ -168,8 +228,13 @@
           <w:numId w:val="5"/>
         </w:numPr>
       </w:pPr>
-      <w:r>
-        <w:t>Valid_from – początek okresu obowiązywania</w:t>
+      <w:proofErr w:type="spellStart"/>
+      <w:r>
+        <w:t>Valid_from</w:t>
+      </w:r>
+      <w:proofErr w:type="spellEnd"/>
+      <w:r>
+        <w:t xml:space="preserve"> – początek okresu obowiązywania</w:t>
       </w:r>
     </w:p>
     <w:p>
@@ -180,8 +245,13 @@
           <w:numId w:val="5"/>
         </w:numPr>
       </w:pPr>
-      <w:r>
-        <w:t>Valid_to – koniec okresu obowiązywania</w:t>
+      <w:proofErr w:type="spellStart"/>
+      <w:r>
+        <w:t>Valid_to</w:t>
+      </w:r>
+      <w:proofErr w:type="spellEnd"/>
+      <w:r>
+        <w:t xml:space="preserve"> – koniec okresu obowiązywania</w:t>
       </w:r>
     </w:p>
     <w:p/>
@@ -198,8 +268,13 @@
           <w:numId w:val="6"/>
         </w:numPr>
       </w:pPr>
-      <w:r>
-        <w:t>employee_id – id pracownika</w:t>
+      <w:proofErr w:type="spellStart"/>
+      <w:r>
+        <w:t>employee_id</w:t>
+      </w:r>
+      <w:proofErr w:type="spellEnd"/>
+      <w:r>
+        <w:t xml:space="preserve"> – id pracownika</w:t>
       </w:r>
     </w:p>
     <w:p>
@@ -210,8 +285,13 @@
           <w:numId w:val="6"/>
         </w:numPr>
       </w:pPr>
-      <w:r>
-        <w:t xml:space="preserve">name </w:t>
+      <w:proofErr w:type="spellStart"/>
+      <w:r>
+        <w:t>name</w:t>
+      </w:r>
+      <w:proofErr w:type="spellEnd"/>
+      <w:r>
+        <w:t xml:space="preserve"> </w:t>
       </w:r>
       <w:r>
         <w:t>– imię</w:t>
@@ -228,8 +308,13 @@
           <w:numId w:val="6"/>
         </w:numPr>
       </w:pPr>
-      <w:r>
-        <w:t xml:space="preserve">second_name </w:t>
+      <w:proofErr w:type="spellStart"/>
+      <w:r>
+        <w:t>second_name</w:t>
+      </w:r>
+      <w:proofErr w:type="spellEnd"/>
+      <w:r>
+        <w:t xml:space="preserve"> </w:t>
       </w:r>
       <w:r>
         <w:t>– drugie imię</w:t>
@@ -246,8 +331,13 @@
           <w:numId w:val="6"/>
         </w:numPr>
       </w:pPr>
-      <w:r>
-        <w:t xml:space="preserve">surname </w:t>
+      <w:proofErr w:type="spellStart"/>
+      <w:r>
+        <w:t>surname</w:t>
+      </w:r>
+      <w:proofErr w:type="spellEnd"/>
+      <w:r>
+        <w:t xml:space="preserve"> </w:t>
       </w:r>
       <w:r>
         <w:t xml:space="preserve">– nazwisko </w:t>
@@ -261,8 +351,13 @@
           <w:numId w:val="6"/>
         </w:numPr>
       </w:pPr>
-      <w:r>
-        <w:t xml:space="preserve">birth_date </w:t>
+      <w:proofErr w:type="spellStart"/>
+      <w:r>
+        <w:t>birth_date</w:t>
+      </w:r>
+      <w:proofErr w:type="spellEnd"/>
+      <w:r>
+        <w:t xml:space="preserve"> </w:t>
       </w:r>
       <w:r>
         <w:t>– data urodzenia</w:t>
@@ -291,8 +386,13 @@
           <w:numId w:val="6"/>
         </w:numPr>
       </w:pPr>
-      <w:r>
-        <w:t xml:space="preserve">address_city </w:t>
+      <w:proofErr w:type="spellStart"/>
+      <w:r>
+        <w:t>address_city</w:t>
+      </w:r>
+      <w:proofErr w:type="spellEnd"/>
+      <w:r>
+        <w:t xml:space="preserve"> </w:t>
       </w:r>
       <w:r>
         <w:t>– adres zamieszkania - miasto</w:t>
@@ -306,17 +406,16 @@
           <w:numId w:val="6"/>
         </w:numPr>
       </w:pPr>
-      <w:r>
-        <w:t xml:space="preserve">address_street </w:t>
-      </w:r>
-      <w:r>
-        <w:t xml:space="preserve">– </w:t>
-      </w:r>
-      <w:r>
-        <w:t>adres zamieszkania</w:t>
-      </w:r>
-      <w:r>
-        <w:t xml:space="preserve"> – ulica</w:t>
+      <w:proofErr w:type="spellStart"/>
+      <w:r>
+        <w:t>address_street</w:t>
+      </w:r>
+      <w:proofErr w:type="spellEnd"/>
+      <w:r>
+        <w:t xml:space="preserve"> </w:t>
+      </w:r>
+      <w:r>
+        <w:t>– adres zamieszkania – ulica</w:t>
       </w:r>
     </w:p>
     <w:p>
@@ -327,8 +426,13 @@
           <w:numId w:val="6"/>
         </w:numPr>
       </w:pPr>
-      <w:r>
-        <w:t>address_house_num – adres zamieszkania – numer domu</w:t>
+      <w:proofErr w:type="spellStart"/>
+      <w:r>
+        <w:t>address_house_num</w:t>
+      </w:r>
+      <w:proofErr w:type="spellEnd"/>
+      <w:r>
+        <w:t xml:space="preserve"> – adres zamieszkania – numer domu</w:t>
       </w:r>
     </w:p>
     <w:p>
@@ -339,11 +443,16 @@
           <w:numId w:val="6"/>
         </w:numPr>
       </w:pPr>
+      <w:proofErr w:type="spellStart"/>
       <w:r>
         <w:t>address_</w:t>
       </w:r>
       <w:r>
-        <w:t>flat_num – adres zamieszkania – numer mieszkania</w:t>
+        <w:t>flat_num</w:t>
+      </w:r>
+      <w:proofErr w:type="spellEnd"/>
+      <w:r>
+        <w:t xml:space="preserve"> – adres zamieszkania – numer mieszkania</w:t>
       </w:r>
     </w:p>
     <w:p>
@@ -354,8 +463,13 @@
           <w:numId w:val="6"/>
         </w:numPr>
       </w:pPr>
-      <w:r>
-        <w:t xml:space="preserve">postal_code </w:t>
+      <w:proofErr w:type="spellStart"/>
+      <w:r>
+        <w:t>postal_code</w:t>
+      </w:r>
+      <w:proofErr w:type="spellEnd"/>
+      <w:r>
+        <w:t xml:space="preserve"> </w:t>
       </w:r>
       <w:r>
         <w:t>– kod pocztowy</w:t>
@@ -369,8 +483,13 @@
           <w:numId w:val="6"/>
         </w:numPr>
       </w:pPr>
-      <w:r>
-        <w:t xml:space="preserve">telephone </w:t>
+      <w:proofErr w:type="spellStart"/>
+      <w:r>
+        <w:t>telephone</w:t>
+      </w:r>
+      <w:proofErr w:type="spellEnd"/>
+      <w:r>
+        <w:t xml:space="preserve"> </w:t>
       </w:r>
       <w:r>
         <w:t>– numer telefonu</w:t>
@@ -396,8 +515,13 @@
           <w:numId w:val="6"/>
         </w:numPr>
       </w:pPr>
-      <w:r>
-        <w:t xml:space="preserve">bank_account_num </w:t>
+      <w:proofErr w:type="spellStart"/>
+      <w:r>
+        <w:t>bank_account_num</w:t>
+      </w:r>
+      <w:proofErr w:type="spellEnd"/>
+      <w:r>
+        <w:t xml:space="preserve"> </w:t>
       </w:r>
       <w:r>
         <w:t>– numer rachunku bankowego</w:t>
@@ -411,8 +535,13 @@
           <w:numId w:val="6"/>
         </w:numPr>
       </w:pPr>
-      <w:r>
-        <w:t xml:space="preserve">hire_date </w:t>
+      <w:proofErr w:type="spellStart"/>
+      <w:r>
+        <w:t>hire_date</w:t>
+      </w:r>
+      <w:proofErr w:type="spellEnd"/>
+      <w:r>
+        <w:t xml:space="preserve"> </w:t>
       </w:r>
       <w:r>
         <w:t>– data zatrudnienia</w:t>
@@ -426,8 +555,13 @@
           <w:numId w:val="6"/>
         </w:numPr>
       </w:pPr>
-      <w:r>
-        <w:t xml:space="preserve">layoff_date </w:t>
+      <w:proofErr w:type="spellStart"/>
+      <w:r>
+        <w:t>layoff_date</w:t>
+      </w:r>
+      <w:proofErr w:type="spellEnd"/>
+      <w:r>
+        <w:t xml:space="preserve"> </w:t>
       </w:r>
       <w:r>
         <w:t>– data zwolnienia</w:t>
@@ -441,9 +575,14 @@
           <w:numId w:val="6"/>
         </w:numPr>
       </w:pPr>
+      <w:proofErr w:type="spellStart"/>
       <w:r>
         <w:lastRenderedPageBreak/>
-        <w:t xml:space="preserve">contract_type </w:t>
+        <w:t>contract_type</w:t>
+      </w:r>
+      <w:proofErr w:type="spellEnd"/>
+      <w:r>
+        <w:t xml:space="preserve"> </w:t>
       </w:r>
       <w:r>
         <w:t>– forma zatrudnienia</w:t>
@@ -457,8 +596,13 @@
           <w:numId w:val="6"/>
         </w:numPr>
       </w:pPr>
-      <w:r>
-        <w:t xml:space="preserve">position_code </w:t>
+      <w:proofErr w:type="spellStart"/>
+      <w:r>
+        <w:t>position_code</w:t>
+      </w:r>
+      <w:proofErr w:type="spellEnd"/>
+      <w:r>
+        <w:t xml:space="preserve"> </w:t>
       </w:r>
       <w:r>
         <w:t>– stanowisko</w:t>
@@ -472,8 +616,13 @@
           <w:numId w:val="6"/>
         </w:numPr>
       </w:pPr>
-      <w:r>
-        <w:t xml:space="preserve">fte_percentage </w:t>
+      <w:proofErr w:type="spellStart"/>
+      <w:r>
+        <w:t>fte_percentage</w:t>
+      </w:r>
+      <w:proofErr w:type="spellEnd"/>
+      <w:r>
+        <w:t xml:space="preserve"> </w:t>
       </w:r>
       <w:r>
         <w:t>– procent etatu</w:t>
@@ -487,8 +636,13 @@
           <w:numId w:val="6"/>
         </w:numPr>
       </w:pPr>
-      <w:r>
-        <w:t>salary – zarobki</w:t>
+      <w:proofErr w:type="spellStart"/>
+      <w:r>
+        <w:t>salary</w:t>
+      </w:r>
+      <w:proofErr w:type="spellEnd"/>
+      <w:r>
+        <w:t xml:space="preserve"> – zarobki</w:t>
       </w:r>
       <w:r>
         <w:t xml:space="preserve"> (PLN brutto)</w:t>
@@ -508,8 +662,13 @@
           <w:numId w:val="7"/>
         </w:numPr>
       </w:pPr>
-      <w:r>
-        <w:t xml:space="preserve">transaction_id </w:t>
+      <w:proofErr w:type="spellStart"/>
+      <w:r>
+        <w:t>transaction_id</w:t>
+      </w:r>
+      <w:proofErr w:type="spellEnd"/>
+      <w:r>
+        <w:t xml:space="preserve"> </w:t>
       </w:r>
       <w:r>
         <w:t>– id transakcji</w:t>
@@ -523,8 +682,13 @@
           <w:numId w:val="7"/>
         </w:numPr>
       </w:pPr>
-      <w:r>
-        <w:t xml:space="preserve">date </w:t>
+      <w:proofErr w:type="spellStart"/>
+      <w:r>
+        <w:t>date</w:t>
+      </w:r>
+      <w:proofErr w:type="spellEnd"/>
+      <w:r>
+        <w:t xml:space="preserve"> </w:t>
       </w:r>
       <w:r>
         <w:t>– data transakcji</w:t>
@@ -538,8 +702,13 @@
           <w:numId w:val="7"/>
         </w:numPr>
       </w:pPr>
-      <w:r>
-        <w:t xml:space="preserve">employee_id </w:t>
+      <w:proofErr w:type="spellStart"/>
+      <w:r>
+        <w:t>employee_id</w:t>
+      </w:r>
+      <w:proofErr w:type="spellEnd"/>
+      <w:r>
+        <w:t xml:space="preserve"> </w:t>
       </w:r>
       <w:r>
         <w:t>– id pracownika realizującego transakcję</w:t>
@@ -553,8 +722,13 @@
           <w:numId w:val="7"/>
         </w:numPr>
       </w:pPr>
-      <w:r>
-        <w:t xml:space="preserve">amount </w:t>
+      <w:proofErr w:type="spellStart"/>
+      <w:r>
+        <w:t>amount</w:t>
+      </w:r>
+      <w:proofErr w:type="spellEnd"/>
+      <w:r>
+        <w:t xml:space="preserve"> </w:t>
       </w:r>
       <w:r>
         <w:t>– łączna kwota transakcji</w:t>
@@ -566,8 +740,13 @@
         <w:t>TRANSACTION_DETAILS</w:t>
       </w:r>
       <w:r>
-        <w:t xml:space="preserve"> – tabela zawierająca szczegóły transakcji. Klucz główny to transaction_id+ticket_type_id</w:t>
-      </w:r>
+        <w:t xml:space="preserve"> – tabela zawierająca szczegóły transakcji. Klucz główny to </w:t>
+      </w:r>
+      <w:proofErr w:type="spellStart"/>
+      <w:r>
+        <w:t>transaction_id+ticket_type_id</w:t>
+      </w:r>
+      <w:proofErr w:type="spellEnd"/>
     </w:p>
     <w:p>
       <w:pPr>
@@ -577,9 +756,11 @@
           <w:numId w:val="8"/>
         </w:numPr>
       </w:pPr>
+      <w:proofErr w:type="spellStart"/>
       <w:r>
         <w:t>transaction_id</w:t>
       </w:r>
+      <w:proofErr w:type="spellEnd"/>
       <w:r>
         <w:t xml:space="preserve"> – id transakcji</w:t>
       </w:r>
@@ -592,8 +773,13 @@
           <w:numId w:val="8"/>
         </w:numPr>
       </w:pPr>
-      <w:r>
-        <w:t>ticket_type_id – id typu biletu</w:t>
+      <w:proofErr w:type="spellStart"/>
+      <w:r>
+        <w:t>ticket_type_id</w:t>
+      </w:r>
+      <w:proofErr w:type="spellEnd"/>
+      <w:r>
+        <w:t xml:space="preserve"> – id typu biletu</w:t>
       </w:r>
     </w:p>
     <w:p>
@@ -604,8 +790,13 @@
           <w:numId w:val="8"/>
         </w:numPr>
       </w:pPr>
-      <w:r>
-        <w:t>quantity – liczba biletów danego typu w danej transakcji</w:t>
+      <w:proofErr w:type="spellStart"/>
+      <w:r>
+        <w:t>quantity</w:t>
+      </w:r>
+      <w:proofErr w:type="spellEnd"/>
+      <w:r>
+        <w:t xml:space="preserve"> – liczba biletów danego typu w danej transakcji</w:t>
       </w:r>
     </w:p>
     <w:p/>
@@ -622,8 +813,13 @@
           <w:numId w:val="9"/>
         </w:numPr>
       </w:pPr>
-      <w:r>
-        <w:t>Object_id – id obiektu</w:t>
+      <w:proofErr w:type="spellStart"/>
+      <w:r>
+        <w:t>Object_id</w:t>
+      </w:r>
+      <w:proofErr w:type="spellEnd"/>
+      <w:r>
+        <w:t xml:space="preserve"> – id obiektu</w:t>
       </w:r>
     </w:p>
     <w:p>
@@ -634,8 +830,13 @@
           <w:numId w:val="9"/>
         </w:numPr>
       </w:pPr>
-      <w:r>
-        <w:t>Object_type – typ obiektu</w:t>
+      <w:proofErr w:type="spellStart"/>
+      <w:r>
+        <w:t>Object_type</w:t>
+      </w:r>
+      <w:proofErr w:type="spellEnd"/>
+      <w:r>
+        <w:t xml:space="preserve"> – typ obiektu</w:t>
       </w:r>
     </w:p>
     <w:p>
@@ -646,8 +847,13 @@
           <w:numId w:val="9"/>
         </w:numPr>
       </w:pPr>
-      <w:r>
-        <w:t>Name – szczegółowa nazwa</w:t>
+      <w:proofErr w:type="spellStart"/>
+      <w:r>
+        <w:t>Name</w:t>
+      </w:r>
+      <w:proofErr w:type="spellEnd"/>
+      <w:r>
+        <w:t xml:space="preserve"> – szczegółowa nazwa</w:t>
       </w:r>
     </w:p>
     <w:p/>
@@ -664,8 +870,13 @@
           <w:numId w:val="6"/>
         </w:numPr>
       </w:pPr>
-      <w:r>
-        <w:t>employee_id – id pracownika</w:t>
+      <w:proofErr w:type="spellStart"/>
+      <w:r>
+        <w:t>employee_id</w:t>
+      </w:r>
+      <w:proofErr w:type="spellEnd"/>
+      <w:r>
+        <w:t xml:space="preserve"> – id pracownika</w:t>
       </w:r>
     </w:p>
     <w:p>
@@ -676,8 +887,13 @@
           <w:numId w:val="6"/>
         </w:numPr>
       </w:pPr>
-      <w:r>
-        <w:t>Object_id – id obiektu</w:t>
+      <w:proofErr w:type="spellStart"/>
+      <w:r>
+        <w:t>Object_id</w:t>
+      </w:r>
+      <w:proofErr w:type="spellEnd"/>
+      <w:r>
+        <w:t xml:space="preserve"> – id obiektu</w:t>
       </w:r>
     </w:p>
     <w:p/>
@@ -694,9 +910,11 @@
           <w:numId w:val="10"/>
         </w:numPr>
       </w:pPr>
+      <w:proofErr w:type="spellStart"/>
       <w:r>
         <w:t>animal_id</w:t>
       </w:r>
+      <w:proofErr w:type="spellEnd"/>
       <w:r>
         <w:t xml:space="preserve"> – id zwierzęcia</w:t>
       </w:r>
@@ -709,11 +927,13 @@
           <w:numId w:val="10"/>
         </w:numPr>
       </w:pPr>
-      <w:r>
-        <w:t xml:space="preserve">name </w:t>
-      </w:r>
-      <w:r>
-        <w:t xml:space="preserve">– imię </w:t>
+      <w:proofErr w:type="spellStart"/>
+      <w:r>
+        <w:t>name</w:t>
+      </w:r>
+      <w:proofErr w:type="spellEnd"/>
+      <w:r>
+        <w:t xml:space="preserve"> – imię </w:t>
       </w:r>
     </w:p>
     <w:p>
@@ -724,11 +944,13 @@
           <w:numId w:val="10"/>
         </w:numPr>
       </w:pPr>
-      <w:r>
-        <w:t xml:space="preserve">birth_date </w:t>
-      </w:r>
-      <w:r>
-        <w:t>– data urodzenia</w:t>
+      <w:proofErr w:type="spellStart"/>
+      <w:r>
+        <w:t>birth_date</w:t>
+      </w:r>
+      <w:proofErr w:type="spellEnd"/>
+      <w:r>
+        <w:t xml:space="preserve"> – data urodzenia</w:t>
       </w:r>
     </w:p>
     <w:p>
@@ -739,11 +961,13 @@
           <w:numId w:val="10"/>
         </w:numPr>
       </w:pPr>
-      <w:r>
-        <w:t xml:space="preserve">birth_place </w:t>
-      </w:r>
-      <w:r>
-        <w:t>– miejsce urodzenia</w:t>
+      <w:proofErr w:type="spellStart"/>
+      <w:r>
+        <w:t>birth_place</w:t>
+      </w:r>
+      <w:proofErr w:type="spellEnd"/>
+      <w:r>
+        <w:t xml:space="preserve"> – miejsce urodzenia</w:t>
       </w:r>
     </w:p>
     <w:p>
@@ -754,11 +978,13 @@
           <w:numId w:val="10"/>
         </w:numPr>
       </w:pPr>
-      <w:r>
-        <w:t xml:space="preserve">deceased_date </w:t>
-      </w:r>
-      <w:r>
-        <w:t>– data zgonu</w:t>
+      <w:proofErr w:type="spellStart"/>
+      <w:r>
+        <w:t>deceased_date</w:t>
+      </w:r>
+      <w:proofErr w:type="spellEnd"/>
+      <w:r>
+        <w:t xml:space="preserve"> – data zgonu</w:t>
       </w:r>
     </w:p>
     <w:p>
@@ -769,12 +995,14 @@
           <w:numId w:val="10"/>
         </w:numPr>
       </w:pPr>
+      <w:proofErr w:type="spellStart"/>
       <w:r>
         <w:lastRenderedPageBreak/>
-        <w:t xml:space="preserve">species_id </w:t>
-      </w:r>
-      <w:r>
-        <w:t>– id gatunku</w:t>
+        <w:t>species_id</w:t>
+      </w:r>
+      <w:proofErr w:type="spellEnd"/>
+      <w:r>
+        <w:t xml:space="preserve"> – id gatunku</w:t>
       </w:r>
     </w:p>
     <w:p>
@@ -786,10 +1014,7 @@
         </w:numPr>
       </w:pPr>
       <w:r>
-        <w:t xml:space="preserve">parent1 </w:t>
-      </w:r>
-      <w:r>
-        <w:t>– id rodzica</w:t>
+        <w:t>parent1 – id rodzica</w:t>
       </w:r>
     </w:p>
     <w:p>
@@ -801,10 +1026,7 @@
         </w:numPr>
       </w:pPr>
       <w:r>
-        <w:t xml:space="preserve">parent2 </w:t>
-      </w:r>
-      <w:r>
-        <w:t>– id rodzica</w:t>
+        <w:t>parent2 – id rodzica</w:t>
       </w:r>
     </w:p>
     <w:p>
@@ -815,11 +1037,13 @@
           <w:numId w:val="10"/>
         </w:numPr>
       </w:pPr>
-      <w:r>
-        <w:t xml:space="preserve">other_details </w:t>
-      </w:r>
-      <w:r>
-        <w:t>– dodatkowe informacje</w:t>
+      <w:proofErr w:type="spellStart"/>
+      <w:r>
+        <w:t>other_details</w:t>
+      </w:r>
+      <w:proofErr w:type="spellEnd"/>
+      <w:r>
+        <w:t xml:space="preserve"> – dodatkowe informacje</w:t>
       </w:r>
     </w:p>
     <w:p>
@@ -830,15 +1054,333 @@
           <w:numId w:val="10"/>
         </w:numPr>
       </w:pPr>
+      <w:proofErr w:type="spellStart"/>
       <w:r>
         <w:t>object_id</w:t>
       </w:r>
+      <w:proofErr w:type="spellEnd"/>
       <w:r>
         <w:t xml:space="preserve"> – id obiektu w którym znajduje się zwierzę</w:t>
+      </w:r>
+    </w:p>
+    <w:p/>
+    <w:p>
+      <w:r>
+        <w:t>SPECIES</w:t>
+      </w:r>
+      <w:r>
+        <w:t xml:space="preserve"> </w:t>
+      </w:r>
+      <w:r>
+        <w:t xml:space="preserve">– tabela zawierająca </w:t>
+      </w:r>
+      <w:r>
+        <w:t>listę wszystkich gatunków zwierząt przebywających w ZOO</w:t>
+      </w:r>
+    </w:p>
+    <w:p>
+      <w:pPr>
+        <w:pStyle w:val="Akapitzlist"/>
+        <w:numPr>
+          <w:ilvl w:val="0"/>
+          <w:numId w:val="11"/>
+        </w:numPr>
+      </w:pPr>
+      <w:proofErr w:type="spellStart"/>
+      <w:r>
+        <w:t>species_id</w:t>
+      </w:r>
+      <w:proofErr w:type="spellEnd"/>
+      <w:r>
+        <w:t xml:space="preserve">  </w:t>
+      </w:r>
+      <w:r>
+        <w:t>- id gatunku</w:t>
+      </w:r>
+    </w:p>
+    <w:p>
+      <w:pPr>
+        <w:pStyle w:val="Akapitzlist"/>
+        <w:numPr>
+          <w:ilvl w:val="0"/>
+          <w:numId w:val="11"/>
+        </w:numPr>
+      </w:pPr>
+      <w:proofErr w:type="spellStart"/>
+      <w:r>
+        <w:t>polish_name</w:t>
+      </w:r>
+      <w:proofErr w:type="spellEnd"/>
+      <w:r>
+        <w:t xml:space="preserve"> </w:t>
+      </w:r>
+      <w:r>
+        <w:t>– nazwa gatunku w języku polskim</w:t>
+      </w:r>
+    </w:p>
+    <w:p>
+      <w:pPr>
+        <w:pStyle w:val="Akapitzlist"/>
+        <w:numPr>
+          <w:ilvl w:val="0"/>
+          <w:numId w:val="11"/>
+        </w:numPr>
+      </w:pPr>
+      <w:proofErr w:type="spellStart"/>
+      <w:r>
+        <w:t>name</w:t>
+      </w:r>
+      <w:proofErr w:type="spellEnd"/>
+      <w:r>
+        <w:t xml:space="preserve"> </w:t>
+      </w:r>
+      <w:r>
+        <w:t>– nazwa gatunku w języku łacińskim</w:t>
+      </w:r>
+    </w:p>
+    <w:p>
+      <w:pPr>
+        <w:pStyle w:val="Akapitzlist"/>
+        <w:numPr>
+          <w:ilvl w:val="0"/>
+          <w:numId w:val="11"/>
+        </w:numPr>
+      </w:pPr>
+      <w:proofErr w:type="spellStart"/>
+      <w:r>
+        <w:t>order_id</w:t>
+      </w:r>
+      <w:proofErr w:type="spellEnd"/>
+      <w:r>
+        <w:t xml:space="preserve"> – id rzędu</w:t>
+      </w:r>
+    </w:p>
+    <w:p/>
+    <w:p>
+      <w:r>
+        <w:t>ORDERS</w:t>
+      </w:r>
+      <w:r>
+        <w:t xml:space="preserve"> </w:t>
+      </w:r>
+      <w:r>
+        <w:t xml:space="preserve">– tabela zawierająca listę wszystkich </w:t>
+      </w:r>
+      <w:r>
+        <w:t>rzędów</w:t>
+      </w:r>
+      <w:r>
+        <w:t xml:space="preserve"> zwierząt przebywających w ZOO</w:t>
+      </w:r>
+    </w:p>
+    <w:p>
+      <w:pPr>
+        <w:pStyle w:val="Akapitzlist"/>
+        <w:numPr>
+          <w:ilvl w:val="0"/>
+          <w:numId w:val="11"/>
+        </w:numPr>
+      </w:pPr>
+      <w:proofErr w:type="spellStart"/>
+      <w:r>
+        <w:t>order_id</w:t>
+      </w:r>
+      <w:proofErr w:type="spellEnd"/>
+      <w:r>
+        <w:t xml:space="preserve"> – id rzędu</w:t>
+      </w:r>
+    </w:p>
+    <w:p>
+      <w:pPr>
+        <w:pStyle w:val="Akapitzlist"/>
+        <w:numPr>
+          <w:ilvl w:val="0"/>
+          <w:numId w:val="11"/>
+        </w:numPr>
+      </w:pPr>
+      <w:proofErr w:type="spellStart"/>
+      <w:r>
+        <w:t>order_name</w:t>
+      </w:r>
+      <w:proofErr w:type="spellEnd"/>
+      <w:r>
+        <w:t xml:space="preserve"> </w:t>
+      </w:r>
+      <w:r>
+        <w:t>– nazwa rzędu</w:t>
+      </w:r>
+    </w:p>
+    <w:p>
+      <w:pPr>
+        <w:pStyle w:val="Akapitzlist"/>
+        <w:numPr>
+          <w:ilvl w:val="0"/>
+          <w:numId w:val="11"/>
+        </w:numPr>
+      </w:pPr>
+      <w:proofErr w:type="spellStart"/>
+      <w:r>
+        <w:t>division_id</w:t>
+      </w:r>
+      <w:proofErr w:type="spellEnd"/>
+      <w:r>
+        <w:t xml:space="preserve"> – id gromady</w:t>
+      </w:r>
+    </w:p>
+    <w:p/>
+    <w:p>
+      <w:r>
+        <w:t>DIVISIONS</w:t>
+      </w:r>
+      <w:r>
+        <w:t xml:space="preserve"> – tabela zawierająca listę wszystkich </w:t>
+      </w:r>
+      <w:r>
+        <w:t>gromad</w:t>
+      </w:r>
+      <w:r>
+        <w:t xml:space="preserve"> zwierząt przebywających w ZOO</w:t>
+      </w:r>
+    </w:p>
+    <w:p>
+      <w:pPr>
+        <w:pStyle w:val="Akapitzlist"/>
+        <w:numPr>
+          <w:ilvl w:val="0"/>
+          <w:numId w:val="11"/>
+        </w:numPr>
+      </w:pPr>
+      <w:proofErr w:type="spellStart"/>
+      <w:r>
+        <w:t>division_id</w:t>
+      </w:r>
+      <w:proofErr w:type="spellEnd"/>
+      <w:r>
+        <w:t xml:space="preserve"> – id gromady</w:t>
+      </w:r>
+    </w:p>
+    <w:p>
+      <w:pPr>
+        <w:pStyle w:val="Akapitzlist"/>
+        <w:numPr>
+          <w:ilvl w:val="0"/>
+          <w:numId w:val="11"/>
+        </w:numPr>
+      </w:pPr>
+      <w:proofErr w:type="spellStart"/>
+      <w:r>
+        <w:t>division_name</w:t>
+      </w:r>
+      <w:proofErr w:type="spellEnd"/>
+      <w:r>
+        <w:t xml:space="preserve"> – nazwa gromady</w:t>
+      </w:r>
+    </w:p>
+    <w:p/>
+    <w:p>
+      <w:r>
+        <w:t>SUPPLIERS</w:t>
+      </w:r>
+      <w:r>
+        <w:t xml:space="preserve"> </w:t>
+      </w:r>
+      <w:r>
+        <w:t xml:space="preserve">– tabela zawierająca listę </w:t>
+      </w:r>
+      <w:r>
+        <w:t>dostawców</w:t>
+      </w:r>
+    </w:p>
+    <w:p>
+      <w:pPr>
+        <w:pStyle w:val="Akapitzlist"/>
+        <w:numPr>
+          <w:ilvl w:val="0"/>
+          <w:numId w:val="12"/>
+        </w:numPr>
+      </w:pPr>
+      <w:proofErr w:type="spellStart"/>
+      <w:r>
+        <w:t>supplier_id</w:t>
+      </w:r>
+      <w:proofErr w:type="spellEnd"/>
+      <w:r>
+        <w:t xml:space="preserve">  </w:t>
+      </w:r>
+      <w:r>
+        <w:t>- id dostawcy</w:t>
+      </w:r>
+    </w:p>
+    <w:p>
+      <w:pPr>
+        <w:pStyle w:val="Akapitzlist"/>
+        <w:numPr>
+          <w:ilvl w:val="0"/>
+          <w:numId w:val="12"/>
+        </w:numPr>
+      </w:pPr>
+      <w:proofErr w:type="spellStart"/>
+      <w:r>
+        <w:t>name</w:t>
+      </w:r>
+      <w:proofErr w:type="spellEnd"/>
+      <w:r>
+        <w:t xml:space="preserve"> </w:t>
+      </w:r>
+      <w:r>
+        <w:t>– nazwa firmy</w:t>
+      </w:r>
+    </w:p>
+    <w:p>
+      <w:pPr>
+        <w:pStyle w:val="Akapitzlist"/>
+        <w:numPr>
+          <w:ilvl w:val="0"/>
+          <w:numId w:val="12"/>
+        </w:numPr>
+      </w:pPr>
+      <w:proofErr w:type="spellStart"/>
+      <w:r>
+        <w:t>phone</w:t>
+      </w:r>
+      <w:proofErr w:type="spellEnd"/>
+      <w:r>
+        <w:t xml:space="preserve"> </w:t>
+      </w:r>
+      <w:r>
+        <w:t>– telefon kontaktowy</w:t>
+      </w:r>
+    </w:p>
+    <w:p>
+      <w:pPr>
+        <w:pStyle w:val="Akapitzlist"/>
+        <w:numPr>
+          <w:ilvl w:val="0"/>
+          <w:numId w:val="12"/>
+        </w:numPr>
+      </w:pPr>
+      <w:r>
+        <w:t xml:space="preserve">email </w:t>
+      </w:r>
+      <w:r>
+        <w:t xml:space="preserve"> </w:t>
+      </w:r>
+    </w:p>
+    <w:p>
+      <w:pPr>
+        <w:pStyle w:val="Akapitzlist"/>
+        <w:numPr>
+          <w:ilvl w:val="0"/>
+          <w:numId w:val="12"/>
+        </w:numPr>
+      </w:pPr>
+      <w:r>
+        <w:t>NIP</w:t>
       </w:r>
       <w:bookmarkStart w:id="0" w:name="_GoBack"/>
       <w:bookmarkEnd w:id="0"/>
     </w:p>
+    <w:p/>
     <w:p/>
     <w:sectPr>
       <w:pgSz w:w="11906" w:h="16838"/>
@@ -853,6 +1395,119 @@
 <file path=word/numbering.xml><?xml version="1.0" encoding="utf-8"?>
 <w:numbering xmlns:wpc="http://schemas.microsoft.com/office/word/2010/wordprocessingCanvas" xmlns:mc="http://schemas.openxmlformats.org/markup-compatibility/2006" xmlns:o="urn:schemas-microsoft-com:office:office" xmlns:r="http://schemas.openxmlformats.org/officeDocument/2006/relationships" xmlns:m="http://schemas.openxmlformats.org/officeDocument/2006/math" xmlns:v="urn:schemas-microsoft-com:vml" xmlns:wp14="http://schemas.microsoft.com/office/word/2010/wordprocessingDrawing" xmlns:wp="http://schemas.openxmlformats.org/drawingml/2006/wordprocessingDrawing" xmlns:w10="urn:schemas-microsoft-com:office:word" xmlns:w="http://schemas.openxmlformats.org/wordprocessingml/2006/main" xmlns:w14="http://schemas.microsoft.com/office/word/2010/wordml" xmlns:wpg="http://schemas.microsoft.com/office/word/2010/wordprocessingGroup" xmlns:wpi="http://schemas.microsoft.com/office/word/2010/wordprocessingInk" xmlns:wne="http://schemas.microsoft.com/office/word/2006/wordml" xmlns:wps="http://schemas.microsoft.com/office/word/2010/wordprocessingShape" mc:Ignorable="w14 wp14">
   <w:abstractNum w:abstractNumId="0">
+    <w:nsid w:val="0C6D548C"/>
+    <w:multiLevelType w:val="hybridMultilevel"/>
+    <w:tmpl w:val="94423C80"/>
+    <w:lvl w:ilvl="0" w:tplc="04150001">
+      <w:start w:val="1"/>
+      <w:numFmt w:val="bullet"/>
+      <w:lvlText w:val=""/>
+      <w:lvlJc w:val="left"/>
+      <w:pPr>
+        <w:ind w:left="720" w:hanging="360"/>
+      </w:pPr>
+      <w:rPr>
+        <w:rFonts w:ascii="Symbol" w:hAnsi="Symbol" w:hint="default"/>
+      </w:rPr>
+    </w:lvl>
+    <w:lvl w:ilvl="1" w:tplc="04150003" w:tentative="1">
+      <w:start w:val="1"/>
+      <w:numFmt w:val="bullet"/>
+      <w:lvlText w:val="o"/>
+      <w:lvlJc w:val="left"/>
+      <w:pPr>
+        <w:ind w:left="1440" w:hanging="360"/>
+      </w:pPr>
+      <w:rPr>
+        <w:rFonts w:ascii="Courier New" w:hAnsi="Courier New" w:cs="Courier New" w:hint="default"/>
+      </w:rPr>
+    </w:lvl>
+    <w:lvl w:ilvl="2" w:tplc="04150005" w:tentative="1">
+      <w:start w:val="1"/>
+      <w:numFmt w:val="bullet"/>
+      <w:lvlText w:val=""/>
+      <w:lvlJc w:val="left"/>
+      <w:pPr>
+        <w:ind w:left="2160" w:hanging="360"/>
+      </w:pPr>
+      <w:rPr>
+        <w:rFonts w:ascii="Wingdings" w:hAnsi="Wingdings" w:hint="default"/>
+      </w:rPr>
+    </w:lvl>
+    <w:lvl w:ilvl="3" w:tplc="04150001" w:tentative="1">
+      <w:start w:val="1"/>
+      <w:numFmt w:val="bullet"/>
+      <w:lvlText w:val=""/>
+      <w:lvlJc w:val="left"/>
+      <w:pPr>
+        <w:ind w:left="2880" w:hanging="360"/>
+      </w:pPr>
+      <w:rPr>
+        <w:rFonts w:ascii="Symbol" w:hAnsi="Symbol" w:hint="default"/>
+      </w:rPr>
+    </w:lvl>
+    <w:lvl w:ilvl="4" w:tplc="04150003" w:tentative="1">
+      <w:start w:val="1"/>
+      <w:numFmt w:val="bullet"/>
+      <w:lvlText w:val="o"/>
+      <w:lvlJc w:val="left"/>
+      <w:pPr>
+        <w:ind w:left="3600" w:hanging="360"/>
+      </w:pPr>
+      <w:rPr>
+        <w:rFonts w:ascii="Courier New" w:hAnsi="Courier New" w:cs="Courier New" w:hint="default"/>
+      </w:rPr>
+    </w:lvl>
+    <w:lvl w:ilvl="5" w:tplc="04150005" w:tentative="1">
+      <w:start w:val="1"/>
+      <w:numFmt w:val="bullet"/>
+      <w:lvlText w:val=""/>
+      <w:lvlJc w:val="left"/>
+      <w:pPr>
+        <w:ind w:left="4320" w:hanging="360"/>
+      </w:pPr>
+      <w:rPr>
+        <w:rFonts w:ascii="Wingdings" w:hAnsi="Wingdings" w:hint="default"/>
+      </w:rPr>
+    </w:lvl>
+    <w:lvl w:ilvl="6" w:tplc="04150001" w:tentative="1">
+      <w:start w:val="1"/>
+      <w:numFmt w:val="bullet"/>
+      <w:lvlText w:val=""/>
+      <w:lvlJc w:val="left"/>
+      <w:pPr>
+        <w:ind w:left="5040" w:hanging="360"/>
+      </w:pPr>
+      <w:rPr>
+        <w:rFonts w:ascii="Symbol" w:hAnsi="Symbol" w:hint="default"/>
+      </w:rPr>
+    </w:lvl>
+    <w:lvl w:ilvl="7" w:tplc="04150003" w:tentative="1">
+      <w:start w:val="1"/>
+      <w:numFmt w:val="bullet"/>
+      <w:lvlText w:val="o"/>
+      <w:lvlJc w:val="left"/>
+      <w:pPr>
+        <w:ind w:left="5760" w:hanging="360"/>
+      </w:pPr>
+      <w:rPr>
+        <w:rFonts w:ascii="Courier New" w:hAnsi="Courier New" w:cs="Courier New" w:hint="default"/>
+      </w:rPr>
+    </w:lvl>
+    <w:lvl w:ilvl="8" w:tplc="04150005" w:tentative="1">
+      <w:start w:val="1"/>
+      <w:numFmt w:val="bullet"/>
+      <w:lvlText w:val=""/>
+      <w:lvlJc w:val="left"/>
+      <w:pPr>
+        <w:ind w:left="6480" w:hanging="360"/>
+      </w:pPr>
+      <w:rPr>
+        <w:rFonts w:ascii="Wingdings" w:hAnsi="Wingdings" w:hint="default"/>
+      </w:rPr>
+    </w:lvl>
+  </w:abstractNum>
+  <w:abstractNum w:abstractNumId="1">
     <w:nsid w:val="0F317C06"/>
     <w:multiLevelType w:val="hybridMultilevel"/>
     <w:tmpl w:val="9B4AF936"/>
@@ -965,7 +1620,7 @@
       </w:rPr>
     </w:lvl>
   </w:abstractNum>
-  <w:abstractNum w:abstractNumId="1">
+  <w:abstractNum w:abstractNumId="2">
     <w:nsid w:val="101A601A"/>
     <w:multiLevelType w:val="hybridMultilevel"/>
     <w:tmpl w:val="3E58477E"/>
@@ -1078,7 +1733,120 @@
       </w:rPr>
     </w:lvl>
   </w:abstractNum>
-  <w:abstractNum w:abstractNumId="2">
+  <w:abstractNum w:abstractNumId="3">
+    <w:nsid w:val="10EC6E8D"/>
+    <w:multiLevelType w:val="hybridMultilevel"/>
+    <w:tmpl w:val="CB3EB312"/>
+    <w:lvl w:ilvl="0" w:tplc="04150001">
+      <w:start w:val="1"/>
+      <w:numFmt w:val="bullet"/>
+      <w:lvlText w:val=""/>
+      <w:lvlJc w:val="left"/>
+      <w:pPr>
+        <w:ind w:left="720" w:hanging="360"/>
+      </w:pPr>
+      <w:rPr>
+        <w:rFonts w:ascii="Symbol" w:hAnsi="Symbol" w:hint="default"/>
+      </w:rPr>
+    </w:lvl>
+    <w:lvl w:ilvl="1" w:tplc="04150003" w:tentative="1">
+      <w:start w:val="1"/>
+      <w:numFmt w:val="bullet"/>
+      <w:lvlText w:val="o"/>
+      <w:lvlJc w:val="left"/>
+      <w:pPr>
+        <w:ind w:left="1440" w:hanging="360"/>
+      </w:pPr>
+      <w:rPr>
+        <w:rFonts w:ascii="Courier New" w:hAnsi="Courier New" w:cs="Courier New" w:hint="default"/>
+      </w:rPr>
+    </w:lvl>
+    <w:lvl w:ilvl="2" w:tplc="04150005" w:tentative="1">
+      <w:start w:val="1"/>
+      <w:numFmt w:val="bullet"/>
+      <w:lvlText w:val=""/>
+      <w:lvlJc w:val="left"/>
+      <w:pPr>
+        <w:ind w:left="2160" w:hanging="360"/>
+      </w:pPr>
+      <w:rPr>
+        <w:rFonts w:ascii="Wingdings" w:hAnsi="Wingdings" w:hint="default"/>
+      </w:rPr>
+    </w:lvl>
+    <w:lvl w:ilvl="3" w:tplc="04150001" w:tentative="1">
+      <w:start w:val="1"/>
+      <w:numFmt w:val="bullet"/>
+      <w:lvlText w:val=""/>
+      <w:lvlJc w:val="left"/>
+      <w:pPr>
+        <w:ind w:left="2880" w:hanging="360"/>
+      </w:pPr>
+      <w:rPr>
+        <w:rFonts w:ascii="Symbol" w:hAnsi="Symbol" w:hint="default"/>
+      </w:rPr>
+    </w:lvl>
+    <w:lvl w:ilvl="4" w:tplc="04150003" w:tentative="1">
+      <w:start w:val="1"/>
+      <w:numFmt w:val="bullet"/>
+      <w:lvlText w:val="o"/>
+      <w:lvlJc w:val="left"/>
+      <w:pPr>
+        <w:ind w:left="3600" w:hanging="360"/>
+      </w:pPr>
+      <w:rPr>
+        <w:rFonts w:ascii="Courier New" w:hAnsi="Courier New" w:cs="Courier New" w:hint="default"/>
+      </w:rPr>
+    </w:lvl>
+    <w:lvl w:ilvl="5" w:tplc="04150005" w:tentative="1">
+      <w:start w:val="1"/>
+      <w:numFmt w:val="bullet"/>
+      <w:lvlText w:val=""/>
+      <w:lvlJc w:val="left"/>
+      <w:pPr>
+        <w:ind w:left="4320" w:hanging="360"/>
+      </w:pPr>
+      <w:rPr>
+        <w:rFonts w:ascii="Wingdings" w:hAnsi="Wingdings" w:hint="default"/>
+      </w:rPr>
+    </w:lvl>
+    <w:lvl w:ilvl="6" w:tplc="04150001" w:tentative="1">
+      <w:start w:val="1"/>
+      <w:numFmt w:val="bullet"/>
+      <w:lvlText w:val=""/>
+      <w:lvlJc w:val="left"/>
+      <w:pPr>
+        <w:ind w:left="5040" w:hanging="360"/>
+      </w:pPr>
+      <w:rPr>
+        <w:rFonts w:ascii="Symbol" w:hAnsi="Symbol" w:hint="default"/>
+      </w:rPr>
+    </w:lvl>
+    <w:lvl w:ilvl="7" w:tplc="04150003" w:tentative="1">
+      <w:start w:val="1"/>
+      <w:numFmt w:val="bullet"/>
+      <w:lvlText w:val="o"/>
+      <w:lvlJc w:val="left"/>
+      <w:pPr>
+        <w:ind w:left="5760" w:hanging="360"/>
+      </w:pPr>
+      <w:rPr>
+        <w:rFonts w:ascii="Courier New" w:hAnsi="Courier New" w:cs="Courier New" w:hint="default"/>
+      </w:rPr>
+    </w:lvl>
+    <w:lvl w:ilvl="8" w:tplc="04150005" w:tentative="1">
+      <w:start w:val="1"/>
+      <w:numFmt w:val="bullet"/>
+      <w:lvlText w:val=""/>
+      <w:lvlJc w:val="left"/>
+      <w:pPr>
+        <w:ind w:left="6480" w:hanging="360"/>
+      </w:pPr>
+      <w:rPr>
+        <w:rFonts w:ascii="Wingdings" w:hAnsi="Wingdings" w:hint="default"/>
+      </w:rPr>
+    </w:lvl>
+  </w:abstractNum>
+  <w:abstractNum w:abstractNumId="4">
     <w:nsid w:val="19DA65E1"/>
     <w:multiLevelType w:val="hybridMultilevel"/>
     <w:tmpl w:val="6C3E263A"/>
@@ -1191,7 +1959,7 @@
       </w:rPr>
     </w:lvl>
   </w:abstractNum>
-  <w:abstractNum w:abstractNumId="3">
+  <w:abstractNum w:abstractNumId="5">
     <w:nsid w:val="207A0D3D"/>
     <w:multiLevelType w:val="hybridMultilevel"/>
     <w:tmpl w:val="377A9820"/>
@@ -1304,7 +2072,7 @@
       </w:rPr>
     </w:lvl>
   </w:abstractNum>
-  <w:abstractNum w:abstractNumId="4">
+  <w:abstractNum w:abstractNumId="6">
     <w:nsid w:val="23534F70"/>
     <w:multiLevelType w:val="hybridMultilevel"/>
     <w:tmpl w:val="6E24C00C"/>
@@ -1417,7 +2185,7 @@
       </w:rPr>
     </w:lvl>
   </w:abstractNum>
-  <w:abstractNum w:abstractNumId="5">
+  <w:abstractNum w:abstractNumId="7">
     <w:nsid w:val="2CD5165C"/>
     <w:multiLevelType w:val="hybridMultilevel"/>
     <w:tmpl w:val="DD464C1E"/>
@@ -1530,7 +2298,7 @@
       </w:rPr>
     </w:lvl>
   </w:abstractNum>
-  <w:abstractNum w:abstractNumId="6">
+  <w:abstractNum w:abstractNumId="8">
     <w:nsid w:val="32121F7B"/>
     <w:multiLevelType w:val="hybridMultilevel"/>
     <w:tmpl w:val="BA3E8692"/>
@@ -1643,7 +2411,7 @@
       </w:rPr>
     </w:lvl>
   </w:abstractNum>
-  <w:abstractNum w:abstractNumId="7">
+  <w:abstractNum w:abstractNumId="9">
     <w:nsid w:val="3B19689D"/>
     <w:multiLevelType w:val="hybridMultilevel"/>
     <w:tmpl w:val="561CFDFE"/>
@@ -1756,7 +2524,7 @@
       </w:rPr>
     </w:lvl>
   </w:abstractNum>
-  <w:abstractNum w:abstractNumId="8">
+  <w:abstractNum w:abstractNumId="10">
     <w:nsid w:val="40710002"/>
     <w:multiLevelType w:val="hybridMultilevel"/>
     <w:tmpl w:val="14566D16"/>
@@ -1869,7 +2637,7 @@
       </w:rPr>
     </w:lvl>
   </w:abstractNum>
-  <w:abstractNum w:abstractNumId="9">
+  <w:abstractNum w:abstractNumId="11">
     <w:nsid w:val="57AD60EA"/>
     <w:multiLevelType w:val="hybridMultilevel"/>
     <w:tmpl w:val="75E89FEC"/>
@@ -1983,33 +2751,39 @@
     </w:lvl>
   </w:abstractNum>
   <w:num w:numId="1">
+    <w:abstractNumId w:val="11"/>
+  </w:num>
+  <w:num w:numId="2">
+    <w:abstractNumId w:val="6"/>
+  </w:num>
+  <w:num w:numId="3">
+    <w:abstractNumId w:val="8"/>
+  </w:num>
+  <w:num w:numId="4">
+    <w:abstractNumId w:val="10"/>
+  </w:num>
+  <w:num w:numId="5">
+    <w:abstractNumId w:val="7"/>
+  </w:num>
+  <w:num w:numId="6">
     <w:abstractNumId w:val="9"/>
   </w:num>
-  <w:num w:numId="2">
+  <w:num w:numId="7">
+    <w:abstractNumId w:val="5"/>
+  </w:num>
+  <w:num w:numId="8">
     <w:abstractNumId w:val="4"/>
   </w:num>
-  <w:num w:numId="3">
-    <w:abstractNumId w:val="6"/>
+  <w:num w:numId="9">
+    <w:abstractNumId w:val="2"/>
   </w:num>
-  <w:num w:numId="4">
-    <w:abstractNumId w:val="8"/>
+  <w:num w:numId="10">
+    <w:abstractNumId w:val="1"/>
   </w:num>
-  <w:num w:numId="5">
-    <w:abstractNumId w:val="5"/>
-  </w:num>
-  <w:num w:numId="6">
-    <w:abstractNumId w:val="7"/>
-  </w:num>
-  <w:num w:numId="7">
+  <w:num w:numId="11">
     <w:abstractNumId w:val="3"/>
   </w:num>
-  <w:num w:numId="8">
-    <w:abstractNumId w:val="2"/>
-  </w:num>
-  <w:num w:numId="9">
-    <w:abstractNumId w:val="1"/>
-  </w:num>
-  <w:num w:numId="10">
+  <w:num w:numId="12">
     <w:abstractNumId w:val="0"/>
   </w:num>
 </w:numbering>

</xml_diff>